<commit_message>
Update Competency Gamifying Tracker.docx
</commit_message>
<xml_diff>
--- a/Competency Gamifying Tracker.docx
+++ b/Competency Gamifying Tracker.docx
@@ -939,47 +939,7 @@
           <w:sz w:val="28"/>
           <w:szCs w:val="28"/>
         </w:rPr>
-        <w:t xml:space="preserve"> Mr. </w:t>
-      </w:r>
-      <w:proofErr w:type="spellStart"/>
-      <w:r>
-        <w:rPr>
-          <w:rFonts w:ascii="Times New Roman" w:hAnsi="Times New Roman"/>
-          <w:bCs/>
-          <w:sz w:val="28"/>
-          <w:szCs w:val="28"/>
-        </w:rPr>
-        <w:t>kevin</w:t>
-      </w:r>
-      <w:proofErr w:type="spellEnd"/>
-      <w:r>
-        <w:rPr>
-          <w:rFonts w:ascii="Times New Roman" w:hAnsi="Times New Roman"/>
-          <w:bCs/>
-          <w:sz w:val="28"/>
-          <w:szCs w:val="28"/>
-        </w:rPr>
-        <w:t xml:space="preserve"> </w:t>
-      </w:r>
-      <w:proofErr w:type="spellStart"/>
-      <w:r>
-        <w:rPr>
-          <w:rFonts w:ascii="Times New Roman" w:hAnsi="Times New Roman"/>
-          <w:bCs/>
-          <w:sz w:val="28"/>
-          <w:szCs w:val="28"/>
-        </w:rPr>
-        <w:t>Tuei</w:t>
-      </w:r>
-      <w:proofErr w:type="spellEnd"/>
-      <w:r>
-        <w:rPr>
-          <w:rFonts w:ascii="Times New Roman" w:hAnsi="Times New Roman"/>
-          <w:bCs/>
-          <w:sz w:val="28"/>
-          <w:szCs w:val="28"/>
-        </w:rPr>
-        <w:t xml:space="preserve"> from the start of </w:t>
+        <w:t xml:space="preserve"> Mr. kevin Tuei from the start of </w:t>
       </w:r>
       <w:r>
         <w:rPr>
@@ -1103,6 +1063,8 @@
               <w:szCs w:val="24"/>
             </w:rPr>
           </w:pPr>
+          <w:commentRangeStart w:id="0"/>
+          <w:commentRangeStart w:id="1"/>
           <w:r>
             <w:rPr>
               <w:rFonts w:ascii="Times New Roman" w:hAnsi="Times New Roman"/>
@@ -1257,6 +1219,20 @@
             </w:rPr>
             <w:t>…………………………………………………</w:t>
           </w:r>
+          <w:commentRangeEnd w:id="0"/>
+          <w:r>
+            <w:rPr>
+              <w:rStyle w:val="CommentReference"/>
+            </w:rPr>
+            <w:commentReference w:id="0"/>
+          </w:r>
+          <w:commentRangeEnd w:id="1"/>
+          <w:r>
+            <w:rPr>
+              <w:rStyle w:val="CommentReference"/>
+            </w:rPr>
+            <w:commentReference w:id="1"/>
+          </w:r>
         </w:p>
         <w:p>
           <w:pPr>
@@ -3083,7 +3059,7 @@
           <w:noProof/>
         </w:rPr>
       </w:pPr>
-      <w:hyperlink r:id="rId8" w:anchor="_Toc77333262" w:history="1">
+      <w:hyperlink r:id="rId12" w:anchor="_Toc77333262" w:history="1">
         <w:r>
           <w:rPr>
             <w:rStyle w:val="Hyperlink"/>
@@ -3390,7 +3366,7 @@
           <w:szCs w:val="28"/>
         </w:rPr>
         <w:sectPr>
-          <w:footerReference w:type="default" r:id="rId9"/>
+          <w:footerReference w:type="default" r:id="rId13"/>
           <w:pgSz w:w="12240" w:h="15840"/>
           <w:pgMar w:top="1440" w:right="1440" w:bottom="1440" w:left="2160" w:header="720" w:footer="720" w:gutter="0"/>
           <w:pgNumType w:fmt="lowerRoman"/>
@@ -3413,7 +3389,7 @@
           <w:szCs w:val="28"/>
         </w:rPr>
       </w:pPr>
-      <w:bookmarkStart w:id="0" w:name="_Toc77580220"/>
+      <w:bookmarkStart w:id="2" w:name="_Toc77580220"/>
       <w:r>
         <w:rPr>
           <w:rFonts w:ascii="Times New Roman" w:hAnsi="Times New Roman" w:cs="Times New Roman"/>
@@ -3423,7 +3399,7 @@
         <w:lastRenderedPageBreak/>
         <w:t>CHAPTER ONE: INTRODUCTION</w:t>
       </w:r>
-      <w:bookmarkEnd w:id="0"/>
+      <w:bookmarkEnd w:id="2"/>
     </w:p>
     <w:p>
       <w:pPr>
@@ -3434,7 +3410,7 @@
           <w:szCs w:val="28"/>
         </w:rPr>
       </w:pPr>
-      <w:bookmarkStart w:id="1" w:name="_Toc77580221"/>
+      <w:bookmarkStart w:id="3" w:name="_Toc77580221"/>
       <w:r>
         <w:rPr>
           <w:rFonts w:ascii="Times New Roman" w:hAnsi="Times New Roman" w:cs="Times New Roman"/>
@@ -3451,7 +3427,7 @@
         </w:rPr>
         <w:t>Study</w:t>
       </w:r>
-      <w:bookmarkEnd w:id="1"/>
+      <w:bookmarkEnd w:id="3"/>
     </w:p>
     <w:p/>
     <w:p>
@@ -3570,7 +3546,7 @@
           <w:szCs w:val="28"/>
         </w:rPr>
       </w:pPr>
-      <w:bookmarkStart w:id="2" w:name="_Toc77580222"/>
+      <w:bookmarkStart w:id="4" w:name="_Toc77580222"/>
       <w:r>
         <w:rPr>
           <w:rFonts w:ascii="Times New Roman" w:hAnsi="Times New Roman" w:cs="Times New Roman"/>
@@ -3579,7 +3555,7 @@
         </w:rPr>
         <w:t>Statement of the problem</w:t>
       </w:r>
-      <w:bookmarkEnd w:id="2"/>
+      <w:bookmarkEnd w:id="4"/>
     </w:p>
     <w:p/>
     <w:p>
@@ -3632,7 +3608,7 @@
           <w:szCs w:val="28"/>
         </w:rPr>
       </w:pPr>
-      <w:bookmarkStart w:id="3" w:name="_Toc77580223"/>
+      <w:bookmarkStart w:id="5" w:name="_Toc77580223"/>
       <w:r>
         <w:rPr>
           <w:rFonts w:ascii="Times New Roman" w:hAnsi="Times New Roman" w:cs="Times New Roman"/>
@@ -3641,7 +3617,7 @@
         </w:rPr>
         <w:t>The Purpose of the Study</w:t>
       </w:r>
-      <w:bookmarkEnd w:id="3"/>
+      <w:bookmarkEnd w:id="5"/>
     </w:p>
     <w:p/>
     <w:p>
@@ -3758,7 +3734,7 @@
           <w:szCs w:val="28"/>
         </w:rPr>
       </w:pPr>
-      <w:bookmarkStart w:id="4" w:name="_Toc77580224"/>
+      <w:bookmarkStart w:id="6" w:name="_Toc77580224"/>
       <w:r>
         <w:rPr>
           <w:rFonts w:ascii="Times New Roman" w:hAnsi="Times New Roman" w:cs="Times New Roman"/>
@@ -3767,7 +3743,7 @@
         </w:rPr>
         <w:t>Research Objectives</w:t>
       </w:r>
-      <w:bookmarkEnd w:id="4"/>
+      <w:bookmarkEnd w:id="6"/>
     </w:p>
     <w:p>
       <w:pPr>
@@ -3919,7 +3895,7 @@
           <w:szCs w:val="28"/>
         </w:rPr>
       </w:pPr>
-      <w:bookmarkStart w:id="5" w:name="_Toc77580225"/>
+      <w:bookmarkStart w:id="7" w:name="_Toc77580225"/>
       <w:r>
         <w:rPr>
           <w:rFonts w:ascii="Times New Roman" w:hAnsi="Times New Roman" w:cs="Times New Roman"/>
@@ -3928,7 +3904,7 @@
         </w:rPr>
         <w:t>Research Questions</w:t>
       </w:r>
-      <w:bookmarkEnd w:id="5"/>
+      <w:bookmarkEnd w:id="7"/>
       <w:r>
         <w:rPr>
           <w:rFonts w:ascii="Times New Roman" w:hAnsi="Times New Roman" w:cs="Times New Roman"/>
@@ -4022,7 +3998,7 @@
           <w:szCs w:val="28"/>
         </w:rPr>
       </w:pPr>
-      <w:bookmarkStart w:id="6" w:name="_Toc77580226"/>
+      <w:bookmarkStart w:id="8" w:name="_Toc77580226"/>
       <w:r>
         <w:rPr>
           <w:rFonts w:ascii="Times New Roman" w:hAnsi="Times New Roman" w:cs="Times New Roman"/>
@@ -4032,27 +4008,27 @@
         <w:lastRenderedPageBreak/>
         <w:t>The Scope</w:t>
       </w:r>
-      <w:bookmarkEnd w:id="6"/>
+      <w:bookmarkEnd w:id="8"/>
     </w:p>
     <w:p>
       <w:pPr>
         <w:pStyle w:val="Heading3"/>
       </w:pPr>
-      <w:bookmarkStart w:id="7" w:name="_Toc77580227"/>
+      <w:bookmarkStart w:id="9" w:name="_Toc77580227"/>
       <w:r>
         <w:t>Limitation</w:t>
       </w:r>
-      <w:bookmarkEnd w:id="7"/>
+      <w:bookmarkEnd w:id="9"/>
     </w:p>
     <w:p>
       <w:pPr>
         <w:pStyle w:val="Heading3"/>
       </w:pPr>
-      <w:bookmarkStart w:id="8" w:name="_Toc77580228"/>
+      <w:bookmarkStart w:id="10" w:name="_Toc77580228"/>
       <w:r>
         <w:t>Delimitation</w:t>
       </w:r>
-      <w:bookmarkEnd w:id="8"/>
+      <w:bookmarkEnd w:id="10"/>
       <w:r>
         <w:t xml:space="preserve"> </w:t>
       </w:r>
@@ -4092,7 +4068,7 @@
           <w:szCs w:val="28"/>
         </w:rPr>
       </w:pPr>
-      <w:bookmarkStart w:id="9" w:name="_Toc77580229"/>
+      <w:bookmarkStart w:id="11" w:name="_Toc77580229"/>
       <w:r>
         <w:rPr>
           <w:rFonts w:ascii="Times New Roman" w:hAnsi="Times New Roman" w:cs="Times New Roman"/>
@@ -4102,7 +4078,7 @@
         <w:lastRenderedPageBreak/>
         <w:t>Significance of the Study</w:t>
       </w:r>
-      <w:bookmarkEnd w:id="9"/>
+      <w:bookmarkEnd w:id="11"/>
     </w:p>
     <w:p/>
     <w:p>
@@ -4187,7 +4163,7 @@
           <w:szCs w:val="28"/>
         </w:rPr>
       </w:pPr>
-      <w:bookmarkStart w:id="10" w:name="_Toc77580230"/>
+      <w:bookmarkStart w:id="12" w:name="_Toc77580230"/>
       <w:r>
         <w:rPr>
           <w:rFonts w:ascii="Times New Roman" w:hAnsi="Times New Roman" w:cs="Times New Roman"/>
@@ -4197,7 +4173,7 @@
         <w:lastRenderedPageBreak/>
         <w:t>Definitions of Terms</w:t>
       </w:r>
-      <w:bookmarkEnd w:id="10"/>
+      <w:bookmarkEnd w:id="12"/>
     </w:p>
     <w:p/>
     <w:p/>
@@ -4237,7 +4213,7 @@
           <w:szCs w:val="28"/>
         </w:rPr>
       </w:pPr>
-      <w:bookmarkStart w:id="11" w:name="_Toc77580231"/>
+      <w:bookmarkStart w:id="13" w:name="_Toc77580231"/>
       <w:r>
         <w:rPr>
           <w:rFonts w:ascii="Times New Roman" w:hAnsi="Times New Roman" w:cs="Times New Roman"/>
@@ -4247,7 +4223,7 @@
         <w:lastRenderedPageBreak/>
         <w:t>CHAPTER TWO: LITERATURE REVIEW</w:t>
       </w:r>
-      <w:bookmarkEnd w:id="11"/>
+      <w:bookmarkEnd w:id="13"/>
     </w:p>
     <w:p>
       <w:pPr>
@@ -4258,7 +4234,7 @@
           <w:szCs w:val="28"/>
         </w:rPr>
       </w:pPr>
-      <w:bookmarkStart w:id="12" w:name="_Toc77580232"/>
+      <w:bookmarkStart w:id="14" w:name="_Toc77580232"/>
       <w:r>
         <w:rPr>
           <w:rFonts w:ascii="Times New Roman" w:hAnsi="Times New Roman" w:cs="Times New Roman"/>
@@ -4267,7 +4243,7 @@
         </w:rPr>
         <w:t>Introduction</w:t>
       </w:r>
-      <w:bookmarkEnd w:id="12"/>
+      <w:bookmarkEnd w:id="14"/>
     </w:p>
     <w:p>
       <w:pPr>
@@ -4295,9 +4271,459 @@
           <w:sz w:val="24"/>
           <w:szCs w:val="24"/>
         </w:rPr>
-        <w:t xml:space="preserve">Juho </w:t>
-      </w:r>
-      <w:proofErr w:type="spellStart"/>
+        <w:t>Juho Hamari, School of Information Sciences</w:t>
+      </w:r>
+      <w:r>
+        <w:rPr>
+          <w:rStyle w:val="fontstyle01"/>
+          <w:sz w:val="24"/>
+          <w:szCs w:val="24"/>
+        </w:rPr>
+        <w:t xml:space="preserve">) </w:t>
+      </w:r>
+      <w:r>
+        <w:rPr>
+          <w:rFonts w:ascii="Times New Roman" w:hAnsi="Times New Roman"/>
+          <w:sz w:val="24"/>
+          <w:szCs w:val="24"/>
+        </w:rPr>
+        <w:t>for learners has been a trending topic and gamification being one of the effective techniques to foster motivation, engagements, participations, interactions, and collaborations. As Weiner (</w:t>
+      </w:r>
+      <w:r>
+        <w:rPr>
+          <w:rFonts w:ascii="Times New Roman" w:hAnsi="Times New Roman"/>
+          <w:b/>
+          <w:sz w:val="24"/>
+          <w:szCs w:val="24"/>
+        </w:rPr>
+        <w:t>1992</w:t>
+      </w:r>
+      <w:r>
+        <w:rPr>
+          <w:rFonts w:ascii="Times New Roman" w:hAnsi="Times New Roman"/>
+          <w:sz w:val="24"/>
+          <w:szCs w:val="24"/>
+        </w:rPr>
+        <w:t>), defines”</w:t>
+      </w:r>
+      <w:r>
+        <w:rPr>
+          <w:rFonts w:ascii="Times New Roman" w:hAnsi="Times New Roman"/>
+          <w:sz w:val="24"/>
+          <w:szCs w:val="24"/>
+        </w:rPr>
+        <w:t xml:space="preserve"> </w:t>
+      </w:r>
+      <w:r>
+        <w:rPr>
+          <w:rFonts w:ascii="Times New Roman" w:hAnsi="Times New Roman"/>
+          <w:sz w:val="24"/>
+          <w:szCs w:val="24"/>
+        </w:rPr>
+        <w:t>Motivation as</w:t>
+      </w:r>
+      <w:r>
+        <w:rPr>
+          <w:rFonts w:ascii="Times New Roman" w:hAnsi="Times New Roman"/>
+          <w:sz w:val="24"/>
+          <w:szCs w:val="24"/>
+        </w:rPr>
+        <w:t xml:space="preserve"> the study of the determinants of thoughts and actions”.</w:t>
+      </w:r>
+    </w:p>
+    <w:p>
+      <w:pPr>
+        <w:pStyle w:val="Heading2"/>
+      </w:pPr>
+      <w:bookmarkStart w:id="15" w:name="_Toc77580233"/>
+      <w:r>
+        <w:t xml:space="preserve">Need of </w:t>
+      </w:r>
+      <w:r>
+        <w:t xml:space="preserve">Motivation </w:t>
+      </w:r>
+      <w:r>
+        <w:t>f</w:t>
+      </w:r>
+      <w:r>
+        <w:t>or Learning</w:t>
+      </w:r>
+      <w:r>
+        <w:t xml:space="preserve"> theories</w:t>
+      </w:r>
+      <w:bookmarkEnd w:id="15"/>
+    </w:p>
+    <w:p>
+      <w:pPr>
+        <w:rPr>
+          <w:rFonts w:ascii="Times New Roman" w:hAnsi="Times New Roman"/>
+          <w:sz w:val="24"/>
+          <w:szCs w:val="24"/>
+        </w:rPr>
+      </w:pPr>
+      <w:r>
+        <w:rPr>
+          <w:rFonts w:ascii="Times New Roman" w:hAnsi="Times New Roman"/>
+          <w:sz w:val="24"/>
+          <w:szCs w:val="24"/>
+        </w:rPr>
+        <w:t xml:space="preserve">According to study of </w:t>
+      </w:r>
+      <w:r>
+        <w:rPr>
+          <w:rFonts w:ascii="Times New Roman" w:hAnsi="Times New Roman"/>
+          <w:sz w:val="24"/>
+          <w:szCs w:val="24"/>
+        </w:rPr>
+        <w:t>Self-efficacy theory introduced by Bundura (1977</w:t>
+      </w:r>
+      <w:r>
+        <w:rPr>
+          <w:rFonts w:ascii="Times New Roman" w:hAnsi="Times New Roman"/>
+          <w:sz w:val="24"/>
+          <w:szCs w:val="24"/>
+        </w:rPr>
+        <w:t>)</w:t>
+      </w:r>
+      <w:r>
+        <w:rPr>
+          <w:rFonts w:ascii="Times New Roman" w:hAnsi="Times New Roman"/>
+          <w:sz w:val="24"/>
+          <w:szCs w:val="24"/>
+        </w:rPr>
+        <w:t xml:space="preserve"> defines</w:t>
+      </w:r>
+      <w:r>
+        <w:rPr>
+          <w:rFonts w:ascii="Times New Roman" w:hAnsi="Times New Roman"/>
+          <w:sz w:val="24"/>
+          <w:szCs w:val="24"/>
+        </w:rPr>
+        <w:t xml:space="preserve"> of Self-efficacy theory</w:t>
+      </w:r>
+      <w:r>
+        <w:rPr>
+          <w:rFonts w:ascii="Times New Roman" w:hAnsi="Times New Roman"/>
+          <w:sz w:val="24"/>
+          <w:szCs w:val="24"/>
+        </w:rPr>
+        <w:t xml:space="preserve"> as “individual </w:t>
+      </w:r>
+      <w:r>
+        <w:rPr>
+          <w:rFonts w:ascii="Times New Roman" w:hAnsi="Times New Roman"/>
+          <w:sz w:val="24"/>
+          <w:szCs w:val="24"/>
+        </w:rPr>
+        <w:t>“confidence</w:t>
+      </w:r>
+      <w:r>
+        <w:rPr>
+          <w:rFonts w:ascii="Times New Roman" w:hAnsi="Times New Roman"/>
+          <w:sz w:val="24"/>
+          <w:szCs w:val="24"/>
+        </w:rPr>
+        <w:t xml:space="preserve"> in their ability to organize and execute a given course of action to solve a problem or accomplish a task (cited </w:t>
+      </w:r>
+      <w:r>
+        <w:rPr>
+          <w:rFonts w:ascii="Times New Roman" w:hAnsi="Times New Roman"/>
+          <w:sz w:val="24"/>
+          <w:szCs w:val="24"/>
+        </w:rPr>
+        <w:t>in Graham</w:t>
+      </w:r>
+      <w:r>
+        <w:rPr>
+          <w:rFonts w:ascii="Times New Roman" w:hAnsi="Times New Roman"/>
+          <w:sz w:val="24"/>
+          <w:szCs w:val="24"/>
+        </w:rPr>
+        <w:t xml:space="preserve"> and winner, 1996</w:t>
+      </w:r>
+      <w:r>
+        <w:rPr>
+          <w:rFonts w:ascii="Times New Roman" w:hAnsi="Times New Roman"/>
+          <w:sz w:val="24"/>
+          <w:szCs w:val="24"/>
+        </w:rPr>
+        <w:t>). Self</w:t>
+      </w:r>
+      <w:r>
+        <w:rPr>
+          <w:rFonts w:ascii="Times New Roman" w:hAnsi="Times New Roman"/>
+          <w:sz w:val="24"/>
+          <w:szCs w:val="24"/>
+        </w:rPr>
+        <w:t xml:space="preserve">-determination theory </w:t>
+      </w:r>
+      <w:r>
+        <w:rPr>
+          <w:rFonts w:ascii="Times New Roman" w:hAnsi="Times New Roman"/>
+          <w:sz w:val="24"/>
+          <w:szCs w:val="24"/>
+        </w:rPr>
+        <w:t xml:space="preserve">also </w:t>
+      </w:r>
+      <w:r>
+        <w:rPr>
+          <w:rFonts w:ascii="Times New Roman" w:hAnsi="Times New Roman"/>
+          <w:sz w:val="24"/>
+          <w:szCs w:val="24"/>
+        </w:rPr>
+        <w:t>outline that motivation is based on learners’ perceptions being in control of his or her own destiny. Whereas, self-regulation regarded being a variable attribute for learners, it been a process outlined by Zimmerman (1998) to help them learn in engaging in their lengthy research project. Also, Mok et all (</w:t>
+      </w:r>
+      <w:r>
+        <w:rPr>
+          <w:rFonts w:ascii="Times New Roman" w:hAnsi="Times New Roman"/>
+          <w:bCs/>
+          <w:sz w:val="24"/>
+          <w:szCs w:val="24"/>
+        </w:rPr>
+        <w:t>2006)</w:t>
+      </w:r>
+      <w:r>
+        <w:rPr>
+          <w:rFonts w:ascii="Times New Roman" w:hAnsi="Times New Roman"/>
+          <w:sz w:val="24"/>
+          <w:szCs w:val="24"/>
+        </w:rPr>
+        <w:t xml:space="preserve"> state that it also helps them to prepare for lifelong (mastery) learning that involve preparing them to make complex judgments about their work for future circumstances.</w:t>
+      </w:r>
+    </w:p>
+    <w:p>
+      <w:pPr>
+        <w:rPr>
+          <w:rFonts w:ascii="Times New Roman" w:hAnsi="Times New Roman"/>
+          <w:sz w:val="24"/>
+          <w:szCs w:val="24"/>
+        </w:rPr>
+      </w:pPr>
+      <w:r>
+        <w:rPr>
+          <w:rFonts w:ascii="Times New Roman" w:hAnsi="Times New Roman"/>
+          <w:sz w:val="24"/>
+          <w:szCs w:val="24"/>
+        </w:rPr>
+        <w:t>Then study of G</w:t>
+      </w:r>
+      <w:r>
+        <w:rPr>
+          <w:rFonts w:ascii="Times New Roman" w:hAnsi="Times New Roman"/>
+          <w:sz w:val="24"/>
+          <w:szCs w:val="24"/>
+        </w:rPr>
+        <w:t>oal of orientation theory (</w:t>
+      </w:r>
+      <w:r>
+        <w:rPr>
+          <w:rFonts w:ascii="Times New Roman" w:hAnsi="Times New Roman"/>
+          <w:b/>
+          <w:bCs/>
+          <w:i/>
+          <w:iCs/>
+          <w:color w:val="242021"/>
+          <w:sz w:val="24"/>
+          <w:szCs w:val="24"/>
+        </w:rPr>
+        <w:t>D.A. Cook and A.R. Artino</w:t>
+      </w:r>
+      <w:r>
+        <w:rPr>
+          <w:rFonts w:ascii="Times New Roman" w:hAnsi="Times New Roman"/>
+        </w:rPr>
+        <w:t xml:space="preserve">) </w:t>
+      </w:r>
+      <w:r>
+        <w:rPr>
+          <w:rFonts w:ascii="Times New Roman" w:hAnsi="Times New Roman"/>
+          <w:sz w:val="24"/>
+          <w:szCs w:val="24"/>
+        </w:rPr>
+        <w:t>suggest</w:t>
+      </w:r>
+      <w:r>
+        <w:rPr>
+          <w:rFonts w:ascii="Times New Roman" w:hAnsi="Times New Roman"/>
+          <w:sz w:val="24"/>
+          <w:szCs w:val="24"/>
+        </w:rPr>
+        <w:t>s</w:t>
+      </w:r>
+      <w:r>
+        <w:rPr>
+          <w:rFonts w:ascii="Times New Roman" w:hAnsi="Times New Roman"/>
+          <w:sz w:val="24"/>
+          <w:szCs w:val="24"/>
+        </w:rPr>
+        <w:t xml:space="preserve"> that learners tend to engage in tasks that concerns with mastery of content, about doing better than others and self-determination theory proposed that optimal performance results from action motivated by intrinsic interest. This self-motivation (</w:t>
+      </w:r>
+      <w:r>
+        <w:rPr>
+          <w:rFonts w:ascii="Times New Roman" w:hAnsi="Times New Roman"/>
+          <w:b/>
+          <w:sz w:val="24"/>
+          <w:szCs w:val="24"/>
+        </w:rPr>
+        <w:t>SDT</w:t>
+      </w:r>
+      <w:r>
+        <w:rPr>
+          <w:rFonts w:ascii="Times New Roman" w:hAnsi="Times New Roman"/>
+          <w:sz w:val="24"/>
+          <w:szCs w:val="24"/>
+        </w:rPr>
+        <w:t>) theory resulted development of intrinsic motivation and extrinsic motivation where intrinsic motivation: it’s inherits to a person; it is done for its own sake of a person interest without being pushed unlike to extrinsic motivation which it’s a outside the person (</w:t>
+      </w:r>
+      <w:r>
+        <w:rPr>
+          <w:rFonts w:ascii="Times New Roman" w:hAnsi="Times New Roman"/>
+          <w:i/>
+          <w:sz w:val="24"/>
+          <w:szCs w:val="24"/>
+        </w:rPr>
+        <w:t>Carina Soledad González González on 21 June 2015</w:t>
+      </w:r>
+      <w:r>
+        <w:rPr>
+          <w:rFonts w:ascii="Times New Roman" w:hAnsi="Times New Roman"/>
+          <w:sz w:val="24"/>
+          <w:szCs w:val="24"/>
+        </w:rPr>
+        <w:t>).</w:t>
+      </w:r>
+    </w:p>
+    <w:p>
+      <w:pPr>
+        <w:rPr>
+          <w:rFonts w:ascii="Times New Roman" w:hAnsi="Times New Roman"/>
+          <w:sz w:val="24"/>
+          <w:szCs w:val="24"/>
+        </w:rPr>
+      </w:pPr>
+      <w:r>
+        <w:rPr>
+          <w:rFonts w:ascii="Times New Roman" w:hAnsi="Times New Roman"/>
+          <w:sz w:val="24"/>
+          <w:szCs w:val="24"/>
+        </w:rPr>
+        <w:t>However, according to a</w:t>
+      </w:r>
+      <w:r>
+        <w:rPr>
+          <w:rFonts w:ascii="Times New Roman" w:hAnsi="Times New Roman"/>
+          <w:sz w:val="24"/>
+          <w:szCs w:val="24"/>
+        </w:rPr>
+        <w:t>chievement motivation theory</w:t>
+      </w:r>
+      <w:r>
+        <w:rPr>
+          <w:rFonts w:ascii="Times New Roman" w:hAnsi="Times New Roman"/>
+          <w:sz w:val="24"/>
+          <w:szCs w:val="24"/>
+        </w:rPr>
+        <w:t xml:space="preserve"> which</w:t>
+      </w:r>
+      <w:r>
+        <w:rPr>
+          <w:rFonts w:ascii="Times New Roman" w:hAnsi="Times New Roman"/>
+          <w:sz w:val="24"/>
+          <w:szCs w:val="24"/>
+        </w:rPr>
+        <w:t xml:space="preserve"> initially uttered by Atkinson in 1957, this theory is based on importance of individuals experience and their struggles to achieve a good performance. Atkinson also outlined that “engagement in achievement-orientation behaviors is the function not only of the motivation for success but also probability of success (expectancy) and the incentive value of success” (Oxford and Shearin,1994).</w:t>
+      </w:r>
+    </w:p>
+    <w:p>
+      <w:pPr>
+        <w:pStyle w:val="Heading2"/>
+      </w:pPr>
+      <w:bookmarkStart w:id="16" w:name="_Toc77580234"/>
+      <w:r>
+        <w:t>Research Study on Gamification for Learning</w:t>
+      </w:r>
+      <w:bookmarkEnd w:id="16"/>
+      <w:r>
+        <w:t xml:space="preserve"> </w:t>
+      </w:r>
+    </w:p>
+    <w:p>
+      <w:pPr>
+        <w:rPr>
+          <w:rFonts w:ascii="Times New Roman" w:hAnsi="Times New Roman"/>
+          <w:sz w:val="24"/>
+          <w:szCs w:val="24"/>
+        </w:rPr>
+      </w:pPr>
+      <w:r>
+        <w:rPr>
+          <w:rFonts w:ascii="Times New Roman" w:hAnsi="Times New Roman"/>
+          <w:sz w:val="24"/>
+          <w:szCs w:val="24"/>
+        </w:rPr>
+        <w:t xml:space="preserve">Gamification appears to be an emerging trend in many sectors, including businesses, organization management, in-service training, health, social policy and education. Gamification defined as “use of game mechanics in non-game context” (Deterding, Dixon, Khaled, &amp;Nacke,2011). Furthermore, being a “phenomenon for creating gameful experience” (Koivisto &amp; Hamari, 2014). Gamification tries to meet satisfactory human desires or needs both real and virtual world such recognition, rewards, achievements, </w:t>
+      </w:r>
+      <w:r>
+        <w:rPr>
+          <w:rFonts w:ascii="Times New Roman" w:hAnsi="Times New Roman"/>
+          <w:sz w:val="24"/>
+          <w:szCs w:val="24"/>
+        </w:rPr>
+        <w:lastRenderedPageBreak/>
+        <w:t>competitions, cooperation’s, etc. It uses distinct entities that combined with aesthetics of the game, that enables the creation of the experience of prayer.</w:t>
+      </w:r>
+    </w:p>
+    <w:p>
+      <w:pPr>
+        <w:rPr>
+          <w:rFonts w:ascii="Times New Roman" w:hAnsi="Times New Roman"/>
+          <w:sz w:val="24"/>
+          <w:szCs w:val="24"/>
+        </w:rPr>
+      </w:pPr>
+      <w:r>
+        <w:rPr>
+          <w:rFonts w:ascii="Times New Roman" w:hAnsi="Times New Roman"/>
+          <w:sz w:val="24"/>
+          <w:szCs w:val="24"/>
+        </w:rPr>
+        <w:t xml:space="preserve"> According to kelvin Werbach (2012) the three elements of a gamified system are dynamics, mechanics and components whereby, mechanics are the processes that makes cause the development of the game that is behavior mechanics (focusing of human behavior and human psychology) and progression mechanics (a grouping of significant skills). Game elements includes; avatars, badges, points, collections, ranking, levels, virtual goods leader board achievements. etc. Remember those are not game, a game is built by a set of components that interact in order to get a comic or fun for the prayers. This has showed that applying principle of gamification in educational activities such as repeating the experimentation, thrust feedback cycles, adaption of the task to the skills levels, progressive intensification of the difficulties or facing challenges. This will help students improve their competency</w:t>
+      </w:r>
+      <w:r>
+        <w:rPr>
+          <w:rFonts w:ascii="Times New Roman" w:hAnsi="Times New Roman"/>
+          <w:sz w:val="24"/>
+          <w:szCs w:val="24"/>
+        </w:rPr>
+        <w:t>.</w:t>
+      </w:r>
+    </w:p>
+    <w:p>
+      <w:pPr>
+        <w:pStyle w:val="Heading2"/>
+      </w:pPr>
+      <w:bookmarkStart w:id="17" w:name="_Toc77580235"/>
+      <w:r>
+        <w:t>Summary of the Literature Review</w:t>
+      </w:r>
+      <w:bookmarkEnd w:id="17"/>
+    </w:p>
+    <w:p>
+      <w:pPr>
+        <w:rPr>
+          <w:rFonts w:ascii="Times New Roman" w:hAnsi="Times New Roman"/>
+          <w:sz w:val="24"/>
+          <w:szCs w:val="24"/>
+        </w:rPr>
+      </w:pPr>
+      <w:r>
+        <w:rPr>
+          <w:rFonts w:ascii="Times New Roman" w:hAnsi="Times New Roman"/>
+          <w:sz w:val="24"/>
+          <w:szCs w:val="24"/>
+        </w:rPr>
+        <w:t>According to (</w:t>
+      </w:r>
       <w:r>
         <w:rPr>
           <w:rStyle w:val="fontstyle01"/>
@@ -4308,625 +4734,6 @@
           <w:sz w:val="24"/>
           <w:szCs w:val="24"/>
         </w:rPr>
-        <w:t>Hamari</w:t>
-      </w:r>
-      <w:proofErr w:type="spellEnd"/>
-      <w:r>
-        <w:rPr>
-          <w:rStyle w:val="fontstyle01"/>
-          <w:b/>
-          <w:bCs/>
-          <w:i/>
-          <w:iCs/>
-          <w:sz w:val="24"/>
-          <w:szCs w:val="24"/>
-        </w:rPr>
-        <w:t>, School of Information Sciences</w:t>
-      </w:r>
-      <w:r>
-        <w:rPr>
-          <w:rStyle w:val="fontstyle01"/>
-          <w:sz w:val="24"/>
-          <w:szCs w:val="24"/>
-        </w:rPr>
-        <w:t xml:space="preserve">) </w:t>
-      </w:r>
-      <w:r>
-        <w:rPr>
-          <w:rFonts w:ascii="Times New Roman" w:hAnsi="Times New Roman"/>
-          <w:sz w:val="24"/>
-          <w:szCs w:val="24"/>
-        </w:rPr>
-        <w:t>for learners has been a trending topic and gamification being one of the effective techniques to foster motivation, engagements, participations, interactions, and collaborations. As Weiner (</w:t>
-      </w:r>
-      <w:r>
-        <w:rPr>
-          <w:rFonts w:ascii="Times New Roman" w:hAnsi="Times New Roman"/>
-          <w:b/>
-          <w:sz w:val="24"/>
-          <w:szCs w:val="24"/>
-        </w:rPr>
-        <w:t>1992</w:t>
-      </w:r>
-      <w:r>
-        <w:rPr>
-          <w:rFonts w:ascii="Times New Roman" w:hAnsi="Times New Roman"/>
-          <w:sz w:val="24"/>
-          <w:szCs w:val="24"/>
-        </w:rPr>
-        <w:t>), defines”</w:t>
-      </w:r>
-      <w:r>
-        <w:rPr>
-          <w:rFonts w:ascii="Times New Roman" w:hAnsi="Times New Roman"/>
-          <w:sz w:val="24"/>
-          <w:szCs w:val="24"/>
-        </w:rPr>
-        <w:t xml:space="preserve"> </w:t>
-      </w:r>
-      <w:r>
-        <w:rPr>
-          <w:rFonts w:ascii="Times New Roman" w:hAnsi="Times New Roman"/>
-          <w:sz w:val="24"/>
-          <w:szCs w:val="24"/>
-        </w:rPr>
-        <w:t>Motivation as</w:t>
-      </w:r>
-      <w:r>
-        <w:rPr>
-          <w:rFonts w:ascii="Times New Roman" w:hAnsi="Times New Roman"/>
-          <w:sz w:val="24"/>
-          <w:szCs w:val="24"/>
-        </w:rPr>
-        <w:t xml:space="preserve"> the study of the determinants of thoughts and actions”.</w:t>
-      </w:r>
-    </w:p>
-    <w:p>
-      <w:pPr>
-        <w:pStyle w:val="Heading2"/>
-      </w:pPr>
-      <w:bookmarkStart w:id="13" w:name="_Toc77580233"/>
-      <w:r>
-        <w:t xml:space="preserve">Need of </w:t>
-      </w:r>
-      <w:r>
-        <w:t xml:space="preserve">Motivation </w:t>
-      </w:r>
-      <w:r>
-        <w:t>f</w:t>
-      </w:r>
-      <w:r>
-        <w:t>or Learning</w:t>
-      </w:r>
-      <w:r>
-        <w:t xml:space="preserve"> theories</w:t>
-      </w:r>
-      <w:bookmarkEnd w:id="13"/>
-    </w:p>
-    <w:p>
-      <w:pPr>
-        <w:rPr>
-          <w:rFonts w:ascii="Times New Roman" w:hAnsi="Times New Roman"/>
-          <w:sz w:val="24"/>
-          <w:szCs w:val="24"/>
-        </w:rPr>
-      </w:pPr>
-      <w:r>
-        <w:rPr>
-          <w:rFonts w:ascii="Times New Roman" w:hAnsi="Times New Roman"/>
-          <w:sz w:val="24"/>
-          <w:szCs w:val="24"/>
-        </w:rPr>
-        <w:t xml:space="preserve">According to study of </w:t>
-      </w:r>
-      <w:r>
-        <w:rPr>
-          <w:rFonts w:ascii="Times New Roman" w:hAnsi="Times New Roman"/>
-          <w:sz w:val="24"/>
-          <w:szCs w:val="24"/>
-        </w:rPr>
-        <w:t xml:space="preserve">Self-efficacy theory introduced by </w:t>
-      </w:r>
-      <w:proofErr w:type="spellStart"/>
-      <w:r>
-        <w:rPr>
-          <w:rFonts w:ascii="Times New Roman" w:hAnsi="Times New Roman"/>
-          <w:sz w:val="24"/>
-          <w:szCs w:val="24"/>
-        </w:rPr>
-        <w:t>Bundura</w:t>
-      </w:r>
-      <w:proofErr w:type="spellEnd"/>
-      <w:r>
-        <w:rPr>
-          <w:rFonts w:ascii="Times New Roman" w:hAnsi="Times New Roman"/>
-          <w:sz w:val="24"/>
-          <w:szCs w:val="24"/>
-        </w:rPr>
-        <w:t xml:space="preserve"> (1977</w:t>
-      </w:r>
-      <w:r>
-        <w:rPr>
-          <w:rFonts w:ascii="Times New Roman" w:hAnsi="Times New Roman"/>
-          <w:sz w:val="24"/>
-          <w:szCs w:val="24"/>
-        </w:rPr>
-        <w:t>)</w:t>
-      </w:r>
-      <w:r>
-        <w:rPr>
-          <w:rFonts w:ascii="Times New Roman" w:hAnsi="Times New Roman"/>
-          <w:sz w:val="24"/>
-          <w:szCs w:val="24"/>
-        </w:rPr>
-        <w:t xml:space="preserve"> defines</w:t>
-      </w:r>
-      <w:r>
-        <w:rPr>
-          <w:rFonts w:ascii="Times New Roman" w:hAnsi="Times New Roman"/>
-          <w:sz w:val="24"/>
-          <w:szCs w:val="24"/>
-        </w:rPr>
-        <w:t xml:space="preserve"> of Self-efficacy theory</w:t>
-      </w:r>
-      <w:r>
-        <w:rPr>
-          <w:rFonts w:ascii="Times New Roman" w:hAnsi="Times New Roman"/>
-          <w:sz w:val="24"/>
-          <w:szCs w:val="24"/>
-        </w:rPr>
-        <w:t xml:space="preserve"> as “individual </w:t>
-      </w:r>
-      <w:r>
-        <w:rPr>
-          <w:rFonts w:ascii="Times New Roman" w:hAnsi="Times New Roman"/>
-          <w:sz w:val="24"/>
-          <w:szCs w:val="24"/>
-        </w:rPr>
-        <w:t>“confidence</w:t>
-      </w:r>
-      <w:r>
-        <w:rPr>
-          <w:rFonts w:ascii="Times New Roman" w:hAnsi="Times New Roman"/>
-          <w:sz w:val="24"/>
-          <w:szCs w:val="24"/>
-        </w:rPr>
-        <w:t xml:space="preserve"> in their ability to organize and execute a given course of action to solve a problem or accomplish a task (cited </w:t>
-      </w:r>
-      <w:r>
-        <w:rPr>
-          <w:rFonts w:ascii="Times New Roman" w:hAnsi="Times New Roman"/>
-          <w:sz w:val="24"/>
-          <w:szCs w:val="24"/>
-        </w:rPr>
-        <w:t>in Graham</w:t>
-      </w:r>
-      <w:r>
-        <w:rPr>
-          <w:rFonts w:ascii="Times New Roman" w:hAnsi="Times New Roman"/>
-          <w:sz w:val="24"/>
-          <w:szCs w:val="24"/>
-        </w:rPr>
-        <w:t xml:space="preserve"> and winner, 1996</w:t>
-      </w:r>
-      <w:r>
-        <w:rPr>
-          <w:rFonts w:ascii="Times New Roman" w:hAnsi="Times New Roman"/>
-          <w:sz w:val="24"/>
-          <w:szCs w:val="24"/>
-        </w:rPr>
-        <w:t>). Self</w:t>
-      </w:r>
-      <w:r>
-        <w:rPr>
-          <w:rFonts w:ascii="Times New Roman" w:hAnsi="Times New Roman"/>
-          <w:sz w:val="24"/>
-          <w:szCs w:val="24"/>
-        </w:rPr>
-        <w:t xml:space="preserve">-determination theory </w:t>
-      </w:r>
-      <w:r>
-        <w:rPr>
-          <w:rFonts w:ascii="Times New Roman" w:hAnsi="Times New Roman"/>
-          <w:sz w:val="24"/>
-          <w:szCs w:val="24"/>
-        </w:rPr>
-        <w:t xml:space="preserve">also </w:t>
-      </w:r>
-      <w:r>
-        <w:rPr>
-          <w:rFonts w:ascii="Times New Roman" w:hAnsi="Times New Roman"/>
-          <w:sz w:val="24"/>
-          <w:szCs w:val="24"/>
-        </w:rPr>
-        <w:t xml:space="preserve">outline that motivation is based on learners’ perceptions being in control of his or her own destiny. Whereas, self-regulation regarded being a variable attribute for learners, it been a process outlined by Zimmerman (1998) to help them learn in engaging in their lengthy research project. Also, </w:t>
-      </w:r>
-      <w:proofErr w:type="spellStart"/>
-      <w:r>
-        <w:rPr>
-          <w:rFonts w:ascii="Times New Roman" w:hAnsi="Times New Roman"/>
-          <w:sz w:val="24"/>
-          <w:szCs w:val="24"/>
-        </w:rPr>
-        <w:t>Mok</w:t>
-      </w:r>
-      <w:proofErr w:type="spellEnd"/>
-      <w:r>
-        <w:rPr>
-          <w:rFonts w:ascii="Times New Roman" w:hAnsi="Times New Roman"/>
-          <w:sz w:val="24"/>
-          <w:szCs w:val="24"/>
-        </w:rPr>
-        <w:t xml:space="preserve"> et all (</w:t>
-      </w:r>
-      <w:r>
-        <w:rPr>
-          <w:rFonts w:ascii="Times New Roman" w:hAnsi="Times New Roman"/>
-          <w:bCs/>
-          <w:sz w:val="24"/>
-          <w:szCs w:val="24"/>
-        </w:rPr>
-        <w:t>2006)</w:t>
-      </w:r>
-      <w:r>
-        <w:rPr>
-          <w:rFonts w:ascii="Times New Roman" w:hAnsi="Times New Roman"/>
-          <w:sz w:val="24"/>
-          <w:szCs w:val="24"/>
-        </w:rPr>
-        <w:t xml:space="preserve"> state that it also helps them to prepare for lifelong (mastery) learning that involve preparing them to make complex judgments about their work for future circumstances.</w:t>
-      </w:r>
-    </w:p>
-    <w:p>
-      <w:pPr>
-        <w:rPr>
-          <w:rFonts w:ascii="Times New Roman" w:hAnsi="Times New Roman"/>
-          <w:sz w:val="24"/>
-          <w:szCs w:val="24"/>
-        </w:rPr>
-      </w:pPr>
-      <w:r>
-        <w:rPr>
-          <w:rFonts w:ascii="Times New Roman" w:hAnsi="Times New Roman"/>
-          <w:sz w:val="24"/>
-          <w:szCs w:val="24"/>
-        </w:rPr>
-        <w:t>Then study of G</w:t>
-      </w:r>
-      <w:r>
-        <w:rPr>
-          <w:rFonts w:ascii="Times New Roman" w:hAnsi="Times New Roman"/>
-          <w:sz w:val="24"/>
-          <w:szCs w:val="24"/>
-        </w:rPr>
-        <w:t>oal of orientation theory (</w:t>
-      </w:r>
-      <w:r>
-        <w:rPr>
-          <w:rFonts w:ascii="Times New Roman" w:hAnsi="Times New Roman"/>
-          <w:b/>
-          <w:bCs/>
-          <w:i/>
-          <w:iCs/>
-          <w:color w:val="242021"/>
-          <w:sz w:val="24"/>
-          <w:szCs w:val="24"/>
-        </w:rPr>
-        <w:t xml:space="preserve">D.A. Cook and A.R. </w:t>
-      </w:r>
-      <w:proofErr w:type="spellStart"/>
-      <w:r>
-        <w:rPr>
-          <w:rFonts w:ascii="Times New Roman" w:hAnsi="Times New Roman"/>
-          <w:b/>
-          <w:bCs/>
-          <w:i/>
-          <w:iCs/>
-          <w:color w:val="242021"/>
-          <w:sz w:val="24"/>
-          <w:szCs w:val="24"/>
-        </w:rPr>
-        <w:t>Artino</w:t>
-      </w:r>
-      <w:proofErr w:type="spellEnd"/>
-      <w:r>
-        <w:rPr>
-          <w:rFonts w:ascii="Times New Roman" w:hAnsi="Times New Roman"/>
-        </w:rPr>
-        <w:t xml:space="preserve">) </w:t>
-      </w:r>
-      <w:r>
-        <w:rPr>
-          <w:rFonts w:ascii="Times New Roman" w:hAnsi="Times New Roman"/>
-          <w:sz w:val="24"/>
-          <w:szCs w:val="24"/>
-        </w:rPr>
-        <w:t>suggest</w:t>
-      </w:r>
-      <w:r>
-        <w:rPr>
-          <w:rFonts w:ascii="Times New Roman" w:hAnsi="Times New Roman"/>
-          <w:sz w:val="24"/>
-          <w:szCs w:val="24"/>
-        </w:rPr>
-        <w:t>s</w:t>
-      </w:r>
-      <w:r>
-        <w:rPr>
-          <w:rFonts w:ascii="Times New Roman" w:hAnsi="Times New Roman"/>
-          <w:sz w:val="24"/>
-          <w:szCs w:val="24"/>
-        </w:rPr>
-        <w:t xml:space="preserve"> that learners tend to engage in tasks that concerns with mastery of content, about doing better than others and self-determination theory proposed that optimal performance results from action motivated by intrinsic interest. This self-motivation (</w:t>
-      </w:r>
-      <w:r>
-        <w:rPr>
-          <w:rFonts w:ascii="Times New Roman" w:hAnsi="Times New Roman"/>
-          <w:b/>
-          <w:sz w:val="24"/>
-          <w:szCs w:val="24"/>
-        </w:rPr>
-        <w:t>SDT</w:t>
-      </w:r>
-      <w:r>
-        <w:rPr>
-          <w:rFonts w:ascii="Times New Roman" w:hAnsi="Times New Roman"/>
-          <w:sz w:val="24"/>
-          <w:szCs w:val="24"/>
-        </w:rPr>
-        <w:t xml:space="preserve">) theory resulted development of intrinsic motivation and extrinsic motivation where intrinsic motivation: it’s inherits to a person; it is done for its own sake of a person interest without being pushed unlike to extrinsic motivation which it’s </w:t>
-      </w:r>
-      <w:proofErr w:type="spellStart"/>
-      <w:r>
-        <w:rPr>
-          <w:rFonts w:ascii="Times New Roman" w:hAnsi="Times New Roman"/>
-          <w:sz w:val="24"/>
-          <w:szCs w:val="24"/>
-        </w:rPr>
-        <w:t>a</w:t>
-      </w:r>
-      <w:proofErr w:type="spellEnd"/>
-      <w:r>
-        <w:rPr>
-          <w:rFonts w:ascii="Times New Roman" w:hAnsi="Times New Roman"/>
-          <w:sz w:val="24"/>
-          <w:szCs w:val="24"/>
-        </w:rPr>
-        <w:t xml:space="preserve"> outside the person (</w:t>
-      </w:r>
-      <w:r>
-        <w:rPr>
-          <w:rFonts w:ascii="Times New Roman" w:hAnsi="Times New Roman"/>
-          <w:i/>
-          <w:sz w:val="24"/>
-          <w:szCs w:val="24"/>
-        </w:rPr>
-        <w:t xml:space="preserve">Carina Soledad González </w:t>
-      </w:r>
-      <w:proofErr w:type="spellStart"/>
-      <w:r>
-        <w:rPr>
-          <w:rFonts w:ascii="Times New Roman" w:hAnsi="Times New Roman"/>
-          <w:i/>
-          <w:sz w:val="24"/>
-          <w:szCs w:val="24"/>
-        </w:rPr>
-        <w:t>González</w:t>
-      </w:r>
-      <w:proofErr w:type="spellEnd"/>
-      <w:r>
-        <w:rPr>
-          <w:rFonts w:ascii="Times New Roman" w:hAnsi="Times New Roman"/>
-          <w:i/>
-          <w:sz w:val="24"/>
-          <w:szCs w:val="24"/>
-        </w:rPr>
-        <w:t xml:space="preserve"> on 21 June 2015</w:t>
-      </w:r>
-      <w:r>
-        <w:rPr>
-          <w:rFonts w:ascii="Times New Roman" w:hAnsi="Times New Roman"/>
-          <w:sz w:val="24"/>
-          <w:szCs w:val="24"/>
-        </w:rPr>
-        <w:t>).</w:t>
-      </w:r>
-    </w:p>
-    <w:p>
-      <w:pPr>
-        <w:rPr>
-          <w:rFonts w:ascii="Times New Roman" w:hAnsi="Times New Roman"/>
-          <w:sz w:val="24"/>
-          <w:szCs w:val="24"/>
-        </w:rPr>
-      </w:pPr>
-      <w:r>
-        <w:rPr>
-          <w:rFonts w:ascii="Times New Roman" w:hAnsi="Times New Roman"/>
-          <w:sz w:val="24"/>
-          <w:szCs w:val="24"/>
-        </w:rPr>
-        <w:t>However, according to a</w:t>
-      </w:r>
-      <w:r>
-        <w:rPr>
-          <w:rFonts w:ascii="Times New Roman" w:hAnsi="Times New Roman"/>
-          <w:sz w:val="24"/>
-          <w:szCs w:val="24"/>
-        </w:rPr>
-        <w:t>chievement motivation theory</w:t>
-      </w:r>
-      <w:r>
-        <w:rPr>
-          <w:rFonts w:ascii="Times New Roman" w:hAnsi="Times New Roman"/>
-          <w:sz w:val="24"/>
-          <w:szCs w:val="24"/>
-        </w:rPr>
-        <w:t xml:space="preserve"> which</w:t>
-      </w:r>
-      <w:r>
-        <w:rPr>
-          <w:rFonts w:ascii="Times New Roman" w:hAnsi="Times New Roman"/>
-          <w:sz w:val="24"/>
-          <w:szCs w:val="24"/>
-        </w:rPr>
-        <w:t xml:space="preserve"> initially uttered by Atkinson in 1957, this theory is based on importance of individuals experience and their struggles to achieve a good performance. Atkinson also outlined that “engagement in achievement-orientation behaviors is the function not only of the motivation for success but also probability of success (expectancy) and the incentive value of success” (Oxford and Shearin,1994).</w:t>
-      </w:r>
-    </w:p>
-    <w:p>
-      <w:pPr>
-        <w:pStyle w:val="Heading2"/>
-      </w:pPr>
-      <w:bookmarkStart w:id="14" w:name="_Toc77580234"/>
-      <w:r>
-        <w:t>Research Study on Gamification for Learning</w:t>
-      </w:r>
-      <w:bookmarkEnd w:id="14"/>
-      <w:r>
-        <w:t xml:space="preserve"> </w:t>
-      </w:r>
-    </w:p>
-    <w:p>
-      <w:pPr>
-        <w:rPr>
-          <w:rFonts w:ascii="Times New Roman" w:hAnsi="Times New Roman"/>
-          <w:sz w:val="24"/>
-          <w:szCs w:val="24"/>
-        </w:rPr>
-      </w:pPr>
-      <w:r>
-        <w:rPr>
-          <w:rFonts w:ascii="Times New Roman" w:hAnsi="Times New Roman"/>
-          <w:sz w:val="24"/>
-          <w:szCs w:val="24"/>
-        </w:rPr>
-        <w:t>Gamification appears to be an emerging trend in many sectors, including businesses, organization management, in-service training, health, social policy and education. Gamification defined as “use of game mechanics in non-game context” (</w:t>
-      </w:r>
-      <w:proofErr w:type="spellStart"/>
-      <w:r>
-        <w:rPr>
-          <w:rFonts w:ascii="Times New Roman" w:hAnsi="Times New Roman"/>
-          <w:sz w:val="24"/>
-          <w:szCs w:val="24"/>
-        </w:rPr>
-        <w:t>Deterding</w:t>
-      </w:r>
-      <w:proofErr w:type="spellEnd"/>
-      <w:r>
-        <w:rPr>
-          <w:rFonts w:ascii="Times New Roman" w:hAnsi="Times New Roman"/>
-          <w:sz w:val="24"/>
-          <w:szCs w:val="24"/>
-        </w:rPr>
-        <w:t xml:space="preserve">, Dixon, Khaled, &amp;Nacke,2011). Furthermore, being a “phenomenon for creating </w:t>
-      </w:r>
-      <w:proofErr w:type="spellStart"/>
-      <w:r>
-        <w:rPr>
-          <w:rFonts w:ascii="Times New Roman" w:hAnsi="Times New Roman"/>
-          <w:sz w:val="24"/>
-          <w:szCs w:val="24"/>
-        </w:rPr>
-        <w:t>gameful</w:t>
-      </w:r>
-      <w:proofErr w:type="spellEnd"/>
-      <w:r>
-        <w:rPr>
-          <w:rFonts w:ascii="Times New Roman" w:hAnsi="Times New Roman"/>
-          <w:sz w:val="24"/>
-          <w:szCs w:val="24"/>
-        </w:rPr>
-        <w:t xml:space="preserve"> experience” (Koivisto &amp; </w:t>
-      </w:r>
-      <w:proofErr w:type="spellStart"/>
-      <w:r>
-        <w:rPr>
-          <w:rFonts w:ascii="Times New Roman" w:hAnsi="Times New Roman"/>
-          <w:sz w:val="24"/>
-          <w:szCs w:val="24"/>
-        </w:rPr>
-        <w:t>Hamari</w:t>
-      </w:r>
-      <w:proofErr w:type="spellEnd"/>
-      <w:r>
-        <w:rPr>
-          <w:rFonts w:ascii="Times New Roman" w:hAnsi="Times New Roman"/>
-          <w:sz w:val="24"/>
-          <w:szCs w:val="24"/>
-        </w:rPr>
-        <w:t xml:space="preserve">, 2014). Gamification tries to meet satisfactory human desires or needs both real and virtual world such recognition, rewards, achievements, </w:t>
-      </w:r>
-      <w:r>
-        <w:rPr>
-          <w:rFonts w:ascii="Times New Roman" w:hAnsi="Times New Roman"/>
-          <w:sz w:val="24"/>
-          <w:szCs w:val="24"/>
-        </w:rPr>
-        <w:lastRenderedPageBreak/>
-        <w:t>competitions, cooperation’s, etc. It uses distinct entities that combined with aesthetics of the game, that enables the creation of the experience of prayer.</w:t>
-      </w:r>
-    </w:p>
-    <w:p>
-      <w:pPr>
-        <w:rPr>
-          <w:rFonts w:ascii="Times New Roman" w:hAnsi="Times New Roman"/>
-          <w:sz w:val="24"/>
-          <w:szCs w:val="24"/>
-        </w:rPr>
-      </w:pPr>
-      <w:r>
-        <w:rPr>
-          <w:rFonts w:ascii="Times New Roman" w:hAnsi="Times New Roman"/>
-          <w:sz w:val="24"/>
-          <w:szCs w:val="24"/>
-        </w:rPr>
-        <w:t xml:space="preserve"> According to kelvin Werbach (2012) the three elements of a gamified system are dynamics, mechanics and components whereby, mechanics are the processes that makes cause the development of the game that is behavior mechanics (focusing of human behavior and human psychology) and progression mechanics (a grouping of significant skills). Game elements includes; avatars, badges, points, collections, ranking, levels, virtual goods leader board achievements. etc. Remember those are not game, a game is built by a set of components that interact in order to get a comic or fun for the prayers. This has showed that applying principle of gamification in educational activities such as repeating the experimentation, thrust feedback cycles, adaption of the task to the skills levels, progressive intensification of the difficulties or facing challenges. This will help students improve their competency</w:t>
-      </w:r>
-      <w:r>
-        <w:rPr>
-          <w:rFonts w:ascii="Times New Roman" w:hAnsi="Times New Roman"/>
-          <w:sz w:val="24"/>
-          <w:szCs w:val="24"/>
-        </w:rPr>
-        <w:t>.</w:t>
-      </w:r>
-    </w:p>
-    <w:p>
-      <w:pPr>
-        <w:pStyle w:val="Heading2"/>
-      </w:pPr>
-      <w:bookmarkStart w:id="15" w:name="_Toc77580235"/>
-      <w:r>
-        <w:t>Summary of the Literature Review</w:t>
-      </w:r>
-      <w:bookmarkEnd w:id="15"/>
-    </w:p>
-    <w:p>
-      <w:pPr>
-        <w:rPr>
-          <w:rFonts w:ascii="Times New Roman" w:hAnsi="Times New Roman"/>
-          <w:sz w:val="24"/>
-          <w:szCs w:val="24"/>
-        </w:rPr>
-      </w:pPr>
-      <w:r>
-        <w:rPr>
-          <w:rFonts w:ascii="Times New Roman" w:hAnsi="Times New Roman"/>
-          <w:sz w:val="24"/>
-          <w:szCs w:val="24"/>
-        </w:rPr>
-        <w:t>According to (</w:t>
-      </w:r>
-      <w:r>
-        <w:rPr>
-          <w:rStyle w:val="fontstyle01"/>
-          <w:b/>
-          <w:bCs/>
-          <w:i/>
-          <w:iCs/>
-          <w:sz w:val="24"/>
-          <w:szCs w:val="24"/>
-        </w:rPr>
         <w:t>Jonna Koivisto</w:t>
       </w:r>
       <w:r>
@@ -5117,7 +4924,7 @@
           <w:szCs w:val="28"/>
         </w:rPr>
       </w:pPr>
-      <w:bookmarkStart w:id="16" w:name="_Toc77580236"/>
+      <w:bookmarkStart w:id="18" w:name="_Toc77580236"/>
       <w:r>
         <w:rPr>
           <w:rFonts w:ascii="Times New Roman" w:hAnsi="Times New Roman" w:cs="Times New Roman"/>
@@ -5135,17 +4942,17 @@
         </w:rPr>
         <w:t>GY</w:t>
       </w:r>
-      <w:bookmarkEnd w:id="16"/>
+      <w:bookmarkEnd w:id="18"/>
     </w:p>
     <w:p>
       <w:pPr>
         <w:pStyle w:val="Heading2"/>
       </w:pPr>
-      <w:bookmarkStart w:id="17" w:name="_Toc77580237"/>
+      <w:bookmarkStart w:id="19" w:name="_Toc77580237"/>
       <w:r>
         <w:t>Introduction</w:t>
       </w:r>
-      <w:bookmarkEnd w:id="17"/>
+      <w:bookmarkEnd w:id="19"/>
     </w:p>
     <w:p>
       <w:r>
@@ -5159,21 +4966,21 @@
       <w:pPr>
         <w:pStyle w:val="Heading2"/>
       </w:pPr>
-      <w:bookmarkStart w:id="18" w:name="_Toc77580238"/>
+      <w:bookmarkStart w:id="20" w:name="_Toc77580238"/>
       <w:r>
         <w:t>Research design</w:t>
       </w:r>
-      <w:bookmarkEnd w:id="18"/>
+      <w:bookmarkEnd w:id="20"/>
     </w:p>
     <w:p>
       <w:pPr>
         <w:pStyle w:val="Heading3"/>
       </w:pPr>
-      <w:bookmarkStart w:id="19" w:name="_Toc77580239"/>
+      <w:bookmarkStart w:id="21" w:name="_Toc77580239"/>
       <w:r>
         <w:t>Quantitative study</w:t>
       </w:r>
-      <w:bookmarkEnd w:id="19"/>
+      <w:bookmarkEnd w:id="21"/>
     </w:p>
     <w:p>
       <w:pPr>
@@ -5231,11 +5038,11 @@
       <w:pPr>
         <w:pStyle w:val="Heading3"/>
       </w:pPr>
-      <w:bookmarkStart w:id="20" w:name="_Toc77580240"/>
+      <w:bookmarkStart w:id="22" w:name="_Toc77580240"/>
       <w:r>
         <w:t>Qualitative study</w:t>
       </w:r>
-      <w:bookmarkEnd w:id="20"/>
+      <w:bookmarkEnd w:id="22"/>
     </w:p>
     <w:p>
       <w:r>
@@ -5378,7 +5185,7 @@
           <w:bCs/>
         </w:rPr>
       </w:pPr>
-      <w:bookmarkStart w:id="21" w:name="_Toc77580241"/>
+      <w:bookmarkStart w:id="23" w:name="_Toc77580241"/>
       <w:r>
         <w:rPr>
           <w:rStyle w:val="fontstyle01"/>
@@ -5388,7 +5195,7 @@
         <w:lastRenderedPageBreak/>
         <w:t>PROJECT TIMELINE</w:t>
       </w:r>
-      <w:bookmarkEnd w:id="21"/>
+      <w:bookmarkEnd w:id="23"/>
     </w:p>
     <w:p>
       <w:pPr>
@@ -5416,7 +5223,7 @@
           <w:bCs/>
         </w:rPr>
       </w:pPr>
-      <w:bookmarkStart w:id="22" w:name="_Toc77580242"/>
+      <w:bookmarkStart w:id="24" w:name="_Toc77580242"/>
       <w:r>
         <w:rPr>
           <w:rStyle w:val="fontstyle01"/>
@@ -5426,7 +5233,7 @@
         <w:lastRenderedPageBreak/>
         <w:t>BUDGET</w:t>
       </w:r>
-      <w:bookmarkEnd w:id="22"/>
+      <w:bookmarkEnd w:id="24"/>
     </w:p>
     <w:p>
       <w:pPr>
@@ -5698,7 +5505,7 @@
                     </pic:cNvPicPr>
                   </pic:nvPicPr>
                   <pic:blipFill>
-                    <a:blip r:embed="rId10">
+                    <a:blip r:embed="rId14">
                       <a:extLst>
                         <a:ext uri="{28A0092B-C50C-407E-A947-70E740481C1C}">
                           <a14:useLocalDpi xmlns:a14="http://schemas.microsoft.com/office/drawing/2010/main" val="0"/>
@@ -5734,31 +5541,18 @@
       <w:pPr>
         <w:pStyle w:val="Caption"/>
       </w:pPr>
-      <w:bookmarkStart w:id="23" w:name="_Toc77333261"/>
+      <w:bookmarkStart w:id="25" w:name="_Toc77333261"/>
       <w:r>
         <w:t xml:space="preserve">Figure </w:t>
       </w:r>
-      <w:r>
-        <w:fldChar w:fldCharType="begin"/>
-      </w:r>
-      <w:r>
-        <w:instrText xml:space="preserve"> SEQ Figure \* ARABIC </w:instrText>
-      </w:r>
-      <w:r>
-        <w:fldChar w:fldCharType="separate"/>
-      </w:r>
-      <w:r>
-        <w:rPr>
-          <w:noProof/>
-        </w:rPr>
-        <w:t>1</w:t>
-      </w:r>
-      <w:r>
-        <w:rPr>
-          <w:noProof/>
-        </w:rPr>
-        <w:fldChar w:fldCharType="end"/>
-      </w:r>
+      <w:fldSimple w:instr=" SEQ Figure \* ARABIC ">
+        <w:r>
+          <w:rPr>
+            <w:noProof/>
+          </w:rPr>
+          <w:t>1</w:t>
+        </w:r>
+      </w:fldSimple>
       <w:r>
         <w:t>:</w:t>
       </w:r>
@@ -5768,7 +5562,7 @@
       <w:r>
         <w:t>Gamification System Flowchart</w:t>
       </w:r>
-      <w:bookmarkEnd w:id="23"/>
+      <w:bookmarkEnd w:id="25"/>
     </w:p>
     <w:p>
       <w:pPr>
@@ -5836,38 +5630,25 @@
                             <w:pPr>
                               <w:pStyle w:val="Caption"/>
                             </w:pPr>
-                            <w:bookmarkStart w:id="24" w:name="_Toc77333262"/>
+                            <w:bookmarkStart w:id="26" w:name="_Toc77333262"/>
                             <w:r>
                               <w:t xml:space="preserve">Figure </w:t>
                             </w:r>
-                            <w:r>
-                              <w:fldChar w:fldCharType="begin"/>
-                            </w:r>
-                            <w:r>
-                              <w:instrText xml:space="preserve"> SEQ Figure \* ARABIC </w:instrText>
-                            </w:r>
-                            <w:r>
-                              <w:fldChar w:fldCharType="separate"/>
-                            </w:r>
-                            <w:r>
-                              <w:rPr>
-                                <w:noProof/>
-                              </w:rPr>
-                              <w:t>2</w:t>
-                            </w:r>
-                            <w:r>
-                              <w:rPr>
-                                <w:noProof/>
-                              </w:rPr>
-                              <w:fldChar w:fldCharType="end"/>
-                            </w:r>
+                            <w:fldSimple w:instr=" SEQ Figure \* ARABIC ">
+                              <w:r>
+                                <w:rPr>
+                                  <w:noProof/>
+                                </w:rPr>
+                                <w:t>2</w:t>
+                              </w:r>
+                            </w:fldSimple>
                             <w:r>
                               <w:t>:</w:t>
                             </w:r>
                             <w:r>
                               <w:t>Gamification User Case Diagram</w:t>
                             </w:r>
-                            <w:bookmarkEnd w:id="24"/>
+                            <w:bookmarkEnd w:id="26"/>
                           </w:p>
                         </w:txbxContent>
                       </wps:txbx>
@@ -5896,38 +5677,25 @@
                       <w:pPr>
                         <w:pStyle w:val="Caption"/>
                       </w:pPr>
-                      <w:bookmarkStart w:id="25" w:name="_Toc77333262"/>
+                      <w:bookmarkStart w:id="27" w:name="_Toc77333262"/>
                       <w:r>
                         <w:t xml:space="preserve">Figure </w:t>
                       </w:r>
-                      <w:r>
-                        <w:fldChar w:fldCharType="begin"/>
-                      </w:r>
-                      <w:r>
-                        <w:instrText xml:space="preserve"> SEQ Figure \* ARABIC </w:instrText>
-                      </w:r>
-                      <w:r>
-                        <w:fldChar w:fldCharType="separate"/>
-                      </w:r>
-                      <w:r>
-                        <w:rPr>
-                          <w:noProof/>
-                        </w:rPr>
-                        <w:t>2</w:t>
-                      </w:r>
-                      <w:r>
-                        <w:rPr>
-                          <w:noProof/>
-                        </w:rPr>
-                        <w:fldChar w:fldCharType="end"/>
-                      </w:r>
+                      <w:fldSimple w:instr=" SEQ Figure \* ARABIC ">
+                        <w:r>
+                          <w:rPr>
+                            <w:noProof/>
+                          </w:rPr>
+                          <w:t>2</w:t>
+                        </w:r>
+                      </w:fldSimple>
                       <w:r>
                         <w:t>:</w:t>
                       </w:r>
                       <w:r>
                         <w:t>Gamification User Case Diagram</w:t>
                       </w:r>
-                      <w:bookmarkEnd w:id="25"/>
+                      <w:bookmarkEnd w:id="27"/>
                     </w:p>
                   </w:txbxContent>
                 </v:textbox>
@@ -5966,7 +5734,7 @@
                     </pic:cNvPicPr>
                   </pic:nvPicPr>
                   <pic:blipFill>
-                    <a:blip r:embed="rId11">
+                    <a:blip r:embed="rId15">
                       <a:extLst>
                         <a:ext uri="{28A0092B-C50C-407E-A947-70E740481C1C}">
                           <a14:useLocalDpi xmlns:a14="http://schemas.microsoft.com/office/drawing/2010/main" val="0"/>
@@ -6031,7 +5799,7 @@
                     </pic:cNvPicPr>
                   </pic:nvPicPr>
                   <pic:blipFill>
-                    <a:blip r:embed="rId12" cstate="print">
+                    <a:blip r:embed="rId16" cstate="print">
                       <a:extLst>
                         <a:ext uri="{28A0092B-C50C-407E-A947-70E740481C1C}">
                           <a14:useLocalDpi xmlns:a14="http://schemas.microsoft.com/office/drawing/2010/main" val="0"/>
@@ -6067,31 +5835,18 @@
       <w:pPr>
         <w:pStyle w:val="Caption"/>
       </w:pPr>
-      <w:bookmarkStart w:id="26" w:name="_Toc77333263"/>
+      <w:bookmarkStart w:id="28" w:name="_Toc77333263"/>
       <w:r>
         <w:t xml:space="preserve">Figure </w:t>
       </w:r>
-      <w:r>
-        <w:fldChar w:fldCharType="begin"/>
-      </w:r>
-      <w:r>
-        <w:instrText xml:space="preserve"> SEQ Figure \* ARABIC </w:instrText>
-      </w:r>
-      <w:r>
-        <w:fldChar w:fldCharType="separate"/>
-      </w:r>
-      <w:r>
-        <w:rPr>
-          <w:noProof/>
-        </w:rPr>
-        <w:t>3</w:t>
-      </w:r>
-      <w:r>
-        <w:rPr>
-          <w:noProof/>
-        </w:rPr>
-        <w:fldChar w:fldCharType="end"/>
-      </w:r>
+      <w:fldSimple w:instr=" SEQ Figure \* ARABIC ">
+        <w:r>
+          <w:rPr>
+            <w:noProof/>
+          </w:rPr>
+          <w:t>3</w:t>
+        </w:r>
+      </w:fldSimple>
       <w:r>
         <w:t>:</w:t>
       </w:r>
@@ -6101,7 +5856,7 @@
       <w:r>
         <w:t>Corresponding Dashboard</w:t>
       </w:r>
-      <w:bookmarkEnd w:id="26"/>
+      <w:bookmarkEnd w:id="28"/>
     </w:p>
     <w:p>
       <w:pPr>
@@ -6138,7 +5893,7 @@
                     </pic:cNvPicPr>
                   </pic:nvPicPr>
                   <pic:blipFill>
-                    <a:blip r:embed="rId13">
+                    <a:blip r:embed="rId17">
                       <a:extLst>
                         <a:ext uri="{28A0092B-C50C-407E-A947-70E740481C1C}">
                           <a14:useLocalDpi xmlns:a14="http://schemas.microsoft.com/office/drawing/2010/main" val="0"/>
@@ -6174,35 +5929,22 @@
       <w:pPr>
         <w:pStyle w:val="Caption"/>
       </w:pPr>
-      <w:bookmarkStart w:id="27" w:name="_Toc77333264"/>
+      <w:bookmarkStart w:id="29" w:name="_Toc77333264"/>
       <w:r>
         <w:t xml:space="preserve">Figure </w:t>
       </w:r>
-      <w:r>
-        <w:fldChar w:fldCharType="begin"/>
-      </w:r>
-      <w:r>
-        <w:instrText xml:space="preserve"> SEQ Figure \* ARABIC </w:instrText>
-      </w:r>
-      <w:r>
-        <w:fldChar w:fldCharType="separate"/>
-      </w:r>
-      <w:r>
-        <w:rPr>
-          <w:noProof/>
-        </w:rPr>
-        <w:t>4</w:t>
-      </w:r>
-      <w:r>
-        <w:rPr>
-          <w:noProof/>
-        </w:rPr>
-        <w:fldChar w:fldCharType="end"/>
-      </w:r>
+      <w:fldSimple w:instr=" SEQ Figure \* ARABIC ">
+        <w:r>
+          <w:rPr>
+            <w:noProof/>
+          </w:rPr>
+          <w:t>4</w:t>
+        </w:r>
+      </w:fldSimple>
       <w:r>
         <w:t>: Corresponding Leaderboard Area</w:t>
       </w:r>
-      <w:bookmarkEnd w:id="27"/>
+      <w:bookmarkEnd w:id="29"/>
     </w:p>
     <w:p/>
     <w:p/>
@@ -6248,7 +5990,7 @@
                     </pic:cNvPicPr>
                   </pic:nvPicPr>
                   <pic:blipFill>
-                    <a:blip r:embed="rId14">
+                    <a:blip r:embed="rId18">
                       <a:extLst>
                         <a:ext uri="{28A0092B-C50C-407E-A947-70E740481C1C}">
                           <a14:useLocalDpi xmlns:a14="http://schemas.microsoft.com/office/drawing/2010/main" val="0"/>
@@ -6284,35 +6026,22 @@
       <w:pPr>
         <w:pStyle w:val="Caption"/>
       </w:pPr>
-      <w:bookmarkStart w:id="28" w:name="_Toc77333265"/>
+      <w:bookmarkStart w:id="30" w:name="_Toc77333265"/>
       <w:r>
         <w:t xml:space="preserve">Figure </w:t>
       </w:r>
-      <w:r>
-        <w:fldChar w:fldCharType="begin"/>
-      </w:r>
-      <w:r>
-        <w:instrText xml:space="preserve"> SEQ Figure \* ARABIC </w:instrText>
-      </w:r>
-      <w:r>
-        <w:fldChar w:fldCharType="separate"/>
-      </w:r>
-      <w:r>
-        <w:rPr>
-          <w:noProof/>
-        </w:rPr>
-        <w:t>5</w:t>
-      </w:r>
-      <w:r>
-        <w:rPr>
-          <w:noProof/>
-        </w:rPr>
-        <w:fldChar w:fldCharType="end"/>
-      </w:r>
+      <w:fldSimple w:instr=" SEQ Figure \* ARABIC ">
+        <w:r>
+          <w:rPr>
+            <w:noProof/>
+          </w:rPr>
+          <w:t>5</w:t>
+        </w:r>
+      </w:fldSimple>
       <w:r>
         <w:t>:User Profile Dashboard Gamified</w:t>
       </w:r>
-      <w:bookmarkEnd w:id="28"/>
+      <w:bookmarkEnd w:id="30"/>
     </w:p>
     <w:p/>
     <w:p/>
@@ -6352,7 +6081,7 @@
         </w:sdtContent>
       </w:sdt>
     </w:p>
-    <w:bookmarkStart w:id="29" w:name="_Toc77580243" w:displacedByCustomXml="next"/>
+    <w:bookmarkStart w:id="31" w:name="_Toc77580243" w:displacedByCustomXml="next"/>
     <w:sdt>
       <w:sdtPr>
         <w:rPr>
@@ -6381,7 +6110,7 @@
           <w:r>
             <w:t>Bibliography</w:t>
           </w:r>
-          <w:bookmarkEnd w:id="29"/>
+          <w:bookmarkEnd w:id="31"/>
         </w:p>
         <w:sdt>
           <w:sdtPr>
@@ -6730,6 +6459,61 @@
 </w:document>
 </file>
 
+<file path=word/comments.xml><?xml version="1.0" encoding="utf-8"?>
+<w:comments xmlns:wpc="http://schemas.microsoft.com/office/word/2010/wordprocessingCanvas" xmlns:cx="http://schemas.microsoft.com/office/drawing/2014/chartex" xmlns:cx1="http://schemas.microsoft.com/office/drawing/2015/9/8/chartex" xmlns:cx2="http://schemas.microsoft.com/office/drawing/2015/10/21/chartex" xmlns:cx3="http://schemas.microsoft.com/office/drawing/2016/5/9/chartex" xmlns:cx4="http://schemas.microsoft.com/office/drawing/2016/5/10/chartex" xmlns:cx5="http://schemas.microsoft.com/office/drawing/2016/5/11/chartex" xmlns:cx6="http://schemas.microsoft.com/office/drawing/2016/5/12/chartex" xmlns:cx7="http://schemas.microsoft.com/office/drawing/2016/5/13/chartex" xmlns:cx8="http://schemas.microsoft.com/office/drawing/2016/5/14/chartex" xmlns:mc="http://schemas.openxmlformats.org/markup-compatibility/2006" xmlns:aink="http://schemas.microsoft.com/office/drawing/2016/ink" xmlns:am3d="http://schemas.microsoft.com/office/drawing/2017/model3d" xmlns:o="urn:schemas-microsoft-com:office:office" xmlns:r="http://schemas.openxmlformats.org/officeDocument/2006/relationships" xmlns:m="http://schemas.openxmlformats.org/officeDocument/2006/math" xmlns:v="urn:schemas-microsoft-com:vml" xmlns:wp14="http://schemas.microsoft.com/office/word/2010/wordprocessingDrawing" xmlns:wp="http://schemas.openxmlformats.org/drawingml/2006/wordprocessingDrawing" xmlns:w10="urn:schemas-microsoft-com:office:word" xmlns:w="http://schemas.openxmlformats.org/wordprocessingml/2006/main" xmlns:w14="http://schemas.microsoft.com/office/word/2010/wordml" xmlns:w15="http://schemas.microsoft.com/office/word/2012/wordml" xmlns:w16cex="http://schemas.microsoft.com/office/word/2018/wordml/cex" xmlns:w16cid="http://schemas.microsoft.com/office/word/2016/wordml/cid" xmlns:w16="http://schemas.microsoft.com/office/word/2018/wordml" xmlns:w16sdtdh="http://schemas.microsoft.com/office/word/2020/wordml/sdtdatahash" xmlns:w16se="http://schemas.microsoft.com/office/word/2015/wordml/symex" xmlns:wpg="http://schemas.microsoft.com/office/word/2010/wordprocessingGroup" xmlns:wpi="http://schemas.microsoft.com/office/word/2010/wordprocessingInk" xmlns:wne="http://schemas.microsoft.com/office/word/2006/wordml" xmlns:wps="http://schemas.microsoft.com/office/word/2010/wordprocessingShape" mc:Ignorable="w14 w15 w16se w16cid w16 w16cex w16sdtdh wp14">
+  <w:comment w:id="0" w:author="student" w:date="2021-07-19T17:50:00Z" w:initials="s">
+    <w:p>
+      <w:pPr>
+        <w:pStyle w:val="CommentText"/>
+      </w:pPr>
+      <w:r>
+        <w:rPr>
+          <w:rStyle w:val="CommentReference"/>
+        </w:rPr>
+        <w:annotationRef/>
+      </w:r>
+      <w:r>
+        <w:t>Work on this</w:t>
+      </w:r>
+    </w:p>
+  </w:comment>
+  <w:comment w:id="1" w:author="student" w:date="2021-07-19T17:50:00Z" w:initials="s">
+    <w:p>
+      <w:pPr>
+        <w:pStyle w:val="CommentText"/>
+      </w:pPr>
+      <w:r>
+        <w:rPr>
+          <w:rStyle w:val="CommentReference"/>
+        </w:rPr>
+        <w:annotationRef/>
+      </w:r>
+    </w:p>
+  </w:comment>
+</w:comments>
+</file>
+
+<file path=word/commentsExtended.xml><?xml version="1.0" encoding="utf-8"?>
+<w15:commentsEx xmlns:wpc="http://schemas.microsoft.com/office/word/2010/wordprocessingCanvas" xmlns:cx="http://schemas.microsoft.com/office/drawing/2014/chartex" xmlns:cx1="http://schemas.microsoft.com/office/drawing/2015/9/8/chartex" xmlns:cx2="http://schemas.microsoft.com/office/drawing/2015/10/21/chartex" xmlns:cx3="http://schemas.microsoft.com/office/drawing/2016/5/9/chartex" xmlns:cx4="http://schemas.microsoft.com/office/drawing/2016/5/10/chartex" xmlns:cx5="http://schemas.microsoft.com/office/drawing/2016/5/11/chartex" xmlns:cx6="http://schemas.microsoft.com/office/drawing/2016/5/12/chartex" xmlns:cx7="http://schemas.microsoft.com/office/drawing/2016/5/13/chartex" xmlns:cx8="http://schemas.microsoft.com/office/drawing/2016/5/14/chartex" xmlns:mc="http://schemas.openxmlformats.org/markup-compatibility/2006" xmlns:aink="http://schemas.microsoft.com/office/drawing/2016/ink" xmlns:am3d="http://schemas.microsoft.com/office/drawing/2017/model3d" xmlns:o="urn:schemas-microsoft-com:office:office" xmlns:r="http://schemas.openxmlformats.org/officeDocument/2006/relationships" xmlns:m="http://schemas.openxmlformats.org/officeDocument/2006/math" xmlns:v="urn:schemas-microsoft-com:vml" xmlns:wp14="http://schemas.microsoft.com/office/word/2010/wordprocessingDrawing" xmlns:wp="http://schemas.openxmlformats.org/drawingml/2006/wordprocessingDrawing" xmlns:w10="urn:schemas-microsoft-com:office:word" xmlns:w="http://schemas.openxmlformats.org/wordprocessingml/2006/main" xmlns:w14="http://schemas.microsoft.com/office/word/2010/wordml" xmlns:w15="http://schemas.microsoft.com/office/word/2012/wordml" xmlns:w16cex="http://schemas.microsoft.com/office/word/2018/wordml/cex" xmlns:w16cid="http://schemas.microsoft.com/office/word/2016/wordml/cid" xmlns:w16="http://schemas.microsoft.com/office/word/2018/wordml" xmlns:w16sdtdh="http://schemas.microsoft.com/office/word/2020/wordml/sdtdatahash" xmlns:w16se="http://schemas.microsoft.com/office/word/2015/wordml/symex" xmlns:wpg="http://schemas.microsoft.com/office/word/2010/wordprocessingGroup" xmlns:wpi="http://schemas.microsoft.com/office/word/2010/wordprocessingInk" xmlns:wne="http://schemas.microsoft.com/office/word/2006/wordml" xmlns:wps="http://schemas.microsoft.com/office/word/2010/wordprocessingShape" mc:Ignorable="w14 w15 w16se w16cid w16 w16cex w16sdtdh wp14">
+  <w15:commentEx w15:paraId="5F6F6271" w15:done="0"/>
+  <w15:commentEx w15:paraId="2C5B5AFD" w15:paraIdParent="5F6F6271" w15:done="0"/>
+</w15:commentsEx>
+</file>
+
+<file path=word/commentsExtensible.xml><?xml version="1.0" encoding="utf-8"?>
+<w16cex:commentsExtensible xmlns:wpc="http://schemas.microsoft.com/office/word/2010/wordprocessingCanvas" xmlns:cx="http://schemas.microsoft.com/office/drawing/2014/chartex" xmlns:cx1="http://schemas.microsoft.com/office/drawing/2015/9/8/chartex" xmlns:cx2="http://schemas.microsoft.com/office/drawing/2015/10/21/chartex" xmlns:cx3="http://schemas.microsoft.com/office/drawing/2016/5/9/chartex" xmlns:cx4="http://schemas.microsoft.com/office/drawing/2016/5/10/chartex" xmlns:cx5="http://schemas.microsoft.com/office/drawing/2016/5/11/chartex" xmlns:cx6="http://schemas.microsoft.com/office/drawing/2016/5/12/chartex" xmlns:cx7="http://schemas.microsoft.com/office/drawing/2016/5/13/chartex" xmlns:cx8="http://schemas.microsoft.com/office/drawing/2016/5/14/chartex" xmlns:mc="http://schemas.openxmlformats.org/markup-compatibility/2006" xmlns:aink="http://schemas.microsoft.com/office/drawing/2016/ink" xmlns:am3d="http://schemas.microsoft.com/office/drawing/2017/model3d" xmlns:o="urn:schemas-microsoft-com:office:office" xmlns:r="http://schemas.openxmlformats.org/officeDocument/2006/relationships" xmlns:m="http://schemas.openxmlformats.org/officeDocument/2006/math" xmlns:v="urn:schemas-microsoft-com:vml" xmlns:wp14="http://schemas.microsoft.com/office/word/2010/wordprocessingDrawing" xmlns:wp="http://schemas.openxmlformats.org/drawingml/2006/wordprocessingDrawing" xmlns:w10="urn:schemas-microsoft-com:office:word" xmlns:w="http://schemas.openxmlformats.org/wordprocessingml/2006/main" xmlns:w14="http://schemas.microsoft.com/office/word/2010/wordml" xmlns:w15="http://schemas.microsoft.com/office/word/2012/wordml" xmlns:w16cex="http://schemas.microsoft.com/office/word/2018/wordml/cex" xmlns:w16cid="http://schemas.microsoft.com/office/word/2016/wordml/cid" xmlns:w16="http://schemas.microsoft.com/office/word/2018/wordml" xmlns:w16sdtdh="http://schemas.microsoft.com/office/word/2020/wordml/sdtdatahash" xmlns:w16se="http://schemas.microsoft.com/office/word/2015/wordml/symex" xmlns:wpg="http://schemas.microsoft.com/office/word/2010/wordprocessingGroup" xmlns:wpi="http://schemas.microsoft.com/office/word/2010/wordprocessingInk" xmlns:wne="http://schemas.microsoft.com/office/word/2006/wordml" xmlns:wps="http://schemas.microsoft.com/office/word/2010/wordprocessingShape" mc:Ignorable="w14 w15 w16se w16cid w16 w16cex w16sdtdh wp14">
+  <w16cex:commentExtensible w16cex:durableId="24A039DD" w16cex:dateUtc="2021-07-19T14:50:00Z"/>
+  <w16cex:commentExtensible w16cex:durableId="24A039ED" w16cex:dateUtc="2021-07-19T14:50:00Z"/>
+</w16cex:commentsExtensible>
+</file>
+
+<file path=word/commentsIds.xml><?xml version="1.0" encoding="utf-8"?>
+<w16cid:commentsIds xmlns:wpc="http://schemas.microsoft.com/office/word/2010/wordprocessingCanvas" xmlns:cx="http://schemas.microsoft.com/office/drawing/2014/chartex" xmlns:cx1="http://schemas.microsoft.com/office/drawing/2015/9/8/chartex" xmlns:cx2="http://schemas.microsoft.com/office/drawing/2015/10/21/chartex" xmlns:cx3="http://schemas.microsoft.com/office/drawing/2016/5/9/chartex" xmlns:cx4="http://schemas.microsoft.com/office/drawing/2016/5/10/chartex" xmlns:cx5="http://schemas.microsoft.com/office/drawing/2016/5/11/chartex" xmlns:cx6="http://schemas.microsoft.com/office/drawing/2016/5/12/chartex" xmlns:cx7="http://schemas.microsoft.com/office/drawing/2016/5/13/chartex" xmlns:cx8="http://schemas.microsoft.com/office/drawing/2016/5/14/chartex" xmlns:mc="http://schemas.openxmlformats.org/markup-compatibility/2006" xmlns:aink="http://schemas.microsoft.com/office/drawing/2016/ink" xmlns:am3d="http://schemas.microsoft.com/office/drawing/2017/model3d" xmlns:o="urn:schemas-microsoft-com:office:office" xmlns:r="http://schemas.openxmlformats.org/officeDocument/2006/relationships" xmlns:m="http://schemas.openxmlformats.org/officeDocument/2006/math" xmlns:v="urn:schemas-microsoft-com:vml" xmlns:wp14="http://schemas.microsoft.com/office/word/2010/wordprocessingDrawing" xmlns:wp="http://schemas.openxmlformats.org/drawingml/2006/wordprocessingDrawing" xmlns:w10="urn:schemas-microsoft-com:office:word" xmlns:w="http://schemas.openxmlformats.org/wordprocessingml/2006/main" xmlns:w14="http://schemas.microsoft.com/office/word/2010/wordml" xmlns:w15="http://schemas.microsoft.com/office/word/2012/wordml" xmlns:w16cex="http://schemas.microsoft.com/office/word/2018/wordml/cex" xmlns:w16cid="http://schemas.microsoft.com/office/word/2016/wordml/cid" xmlns:w16="http://schemas.microsoft.com/office/word/2018/wordml" xmlns:w16sdtdh="http://schemas.microsoft.com/office/word/2020/wordml/sdtdatahash" xmlns:w16se="http://schemas.microsoft.com/office/word/2015/wordml/symex" xmlns:wpg="http://schemas.microsoft.com/office/word/2010/wordprocessingGroup" xmlns:wpi="http://schemas.microsoft.com/office/word/2010/wordprocessingInk" xmlns:wne="http://schemas.microsoft.com/office/word/2006/wordml" xmlns:wps="http://schemas.microsoft.com/office/word/2010/wordprocessingShape" mc:Ignorable="w14 w15 w16se w16cid w16 w16cex w16sdtdh wp14">
+  <w16cid:commentId w16cid:paraId="5F6F6271" w16cid:durableId="24A039DD"/>
+  <w16cid:commentId w16cid:paraId="2C5B5AFD" w16cid:durableId="24A039ED"/>
+</w16cid:commentsIds>
+</file>
+
 <file path=word/endnotes.xml><?xml version="1.0" encoding="utf-8"?>
 <w:endnotes xmlns:wpc="http://schemas.microsoft.com/office/word/2010/wordprocessingCanvas" xmlns:cx="http://schemas.microsoft.com/office/drawing/2014/chartex" xmlns:cx1="http://schemas.microsoft.com/office/drawing/2015/9/8/chartex" xmlns:cx2="http://schemas.microsoft.com/office/drawing/2015/10/21/chartex" xmlns:cx3="http://schemas.microsoft.com/office/drawing/2016/5/9/chartex" xmlns:cx4="http://schemas.microsoft.com/office/drawing/2016/5/10/chartex" xmlns:cx5="http://schemas.microsoft.com/office/drawing/2016/5/11/chartex" xmlns:cx6="http://schemas.microsoft.com/office/drawing/2016/5/12/chartex" xmlns:cx7="http://schemas.microsoft.com/office/drawing/2016/5/13/chartex" xmlns:cx8="http://schemas.microsoft.com/office/drawing/2016/5/14/chartex" xmlns:mc="http://schemas.openxmlformats.org/markup-compatibility/2006" xmlns:aink="http://schemas.microsoft.com/office/drawing/2016/ink" xmlns:am3d="http://schemas.microsoft.com/office/drawing/2017/model3d" xmlns:o="urn:schemas-microsoft-com:office:office" xmlns:r="http://schemas.openxmlformats.org/officeDocument/2006/relationships" xmlns:m="http://schemas.openxmlformats.org/officeDocument/2006/math" xmlns:v="urn:schemas-microsoft-com:vml" xmlns:wp14="http://schemas.microsoft.com/office/word/2010/wordprocessingDrawing" xmlns:wp="http://schemas.openxmlformats.org/drawingml/2006/wordprocessingDrawing" xmlns:w10="urn:schemas-microsoft-com:office:word" xmlns:w="http://schemas.openxmlformats.org/wordprocessingml/2006/main" xmlns:w14="http://schemas.microsoft.com/office/word/2010/wordml" xmlns:w15="http://schemas.microsoft.com/office/word/2012/wordml" xmlns:w16cex="http://schemas.microsoft.com/office/word/2018/wordml/cex" xmlns:w16cid="http://schemas.microsoft.com/office/word/2016/wordml/cid" xmlns:w16="http://schemas.microsoft.com/office/word/2018/wordml" xmlns:w16sdtdh="http://schemas.microsoft.com/office/word/2020/wordml/sdtdatahash" xmlns:w16se="http://schemas.microsoft.com/office/word/2015/wordml/symex" xmlns:wpg="http://schemas.microsoft.com/office/word/2010/wordprocessingGroup" xmlns:wpi="http://schemas.microsoft.com/office/word/2010/wordprocessingInk" xmlns:wne="http://schemas.microsoft.com/office/word/2006/wordml" xmlns:wps="http://schemas.microsoft.com/office/word/2010/wordprocessingShape" mc:Ignorable="w14 w15 w16se w16cid w16 w16cex w16sdtdh wp14">
   <w:endnote w:type="separator" w:id="-1">
@@ -7440,6 +7224,14 @@
     <w:abstractNumId w:val="4"/>
   </w:num>
 </w:numbering>
+</file>
+
+<file path=word/people.xml><?xml version="1.0" encoding="utf-8"?>
+<w15:people xmlns:wpc="http://schemas.microsoft.com/office/word/2010/wordprocessingCanvas" xmlns:cx="http://schemas.microsoft.com/office/drawing/2014/chartex" xmlns:cx1="http://schemas.microsoft.com/office/drawing/2015/9/8/chartex" xmlns:cx2="http://schemas.microsoft.com/office/drawing/2015/10/21/chartex" xmlns:cx3="http://schemas.microsoft.com/office/drawing/2016/5/9/chartex" xmlns:cx4="http://schemas.microsoft.com/office/drawing/2016/5/10/chartex" xmlns:cx5="http://schemas.microsoft.com/office/drawing/2016/5/11/chartex" xmlns:cx6="http://schemas.microsoft.com/office/drawing/2016/5/12/chartex" xmlns:cx7="http://schemas.microsoft.com/office/drawing/2016/5/13/chartex" xmlns:cx8="http://schemas.microsoft.com/office/drawing/2016/5/14/chartex" xmlns:mc="http://schemas.openxmlformats.org/markup-compatibility/2006" xmlns:aink="http://schemas.microsoft.com/office/drawing/2016/ink" xmlns:am3d="http://schemas.microsoft.com/office/drawing/2017/model3d" xmlns:o="urn:schemas-microsoft-com:office:office" xmlns:r="http://schemas.openxmlformats.org/officeDocument/2006/relationships" xmlns:m="http://schemas.openxmlformats.org/officeDocument/2006/math" xmlns:v="urn:schemas-microsoft-com:vml" xmlns:wp14="http://schemas.microsoft.com/office/word/2010/wordprocessingDrawing" xmlns:wp="http://schemas.openxmlformats.org/drawingml/2006/wordprocessingDrawing" xmlns:w10="urn:schemas-microsoft-com:office:word" xmlns:w="http://schemas.openxmlformats.org/wordprocessingml/2006/main" xmlns:w14="http://schemas.microsoft.com/office/word/2010/wordml" xmlns:w15="http://schemas.microsoft.com/office/word/2012/wordml" xmlns:w16cex="http://schemas.microsoft.com/office/word/2018/wordml/cex" xmlns:w16cid="http://schemas.microsoft.com/office/word/2016/wordml/cid" xmlns:w16="http://schemas.microsoft.com/office/word/2018/wordml" xmlns:w16sdtdh="http://schemas.microsoft.com/office/word/2020/wordml/sdtdatahash" xmlns:w16se="http://schemas.microsoft.com/office/word/2015/wordml/symex" xmlns:wpg="http://schemas.microsoft.com/office/word/2010/wordprocessingGroup" xmlns:wpi="http://schemas.microsoft.com/office/word/2010/wordprocessingInk" xmlns:wne="http://schemas.microsoft.com/office/word/2006/wordml" xmlns:wps="http://schemas.microsoft.com/office/word/2010/wordprocessingShape" mc:Ignorable="w14 w15 w16se w16cid w16 w16cex w16sdtdh wp14">
+  <w15:person w15:author="student">
+    <w15:presenceInfo w15:providerId="None" w15:userId="student"/>
+  </w15:person>
+</w15:people>
 </file>
 
 <file path=word/styles.xml><?xml version="1.0" encoding="utf-8"?>
@@ -8401,6 +8193,74 @@
     <w:unhideWhenUsed/>
     <w:rsid w:val="00BA5EE4"/>
   </w:style>
+  <w:style w:type="character" w:styleId="CommentReference">
+    <w:name w:val="annotation reference"/>
+    <w:basedOn w:val="DefaultParagraphFont"/>
+    <w:uiPriority w:val="99"/>
+    <w:semiHidden/>
+    <w:unhideWhenUsed/>
+    <w:rsid w:val="002E4429"/>
+    <w:rPr>
+      <w:sz w:val="16"/>
+      <w:szCs w:val="16"/>
+    </w:rPr>
+  </w:style>
+  <w:style w:type="paragraph" w:styleId="CommentText">
+    <w:name w:val="annotation text"/>
+    <w:basedOn w:val="Normal"/>
+    <w:link w:val="CommentTextChar"/>
+    <w:uiPriority w:val="99"/>
+    <w:semiHidden/>
+    <w:unhideWhenUsed/>
+    <w:rsid w:val="002E4429"/>
+    <w:pPr>
+      <w:spacing w:line="240" w:lineRule="auto"/>
+    </w:pPr>
+    <w:rPr>
+      <w:sz w:val="20"/>
+      <w:szCs w:val="20"/>
+    </w:rPr>
+  </w:style>
+  <w:style w:type="character" w:customStyle="1" w:styleId="CommentTextChar">
+    <w:name w:val="Comment Text Char"/>
+    <w:basedOn w:val="DefaultParagraphFont"/>
+    <w:link w:val="CommentText"/>
+    <w:uiPriority w:val="99"/>
+    <w:semiHidden/>
+    <w:rsid w:val="002E4429"/>
+    <w:rPr>
+      <w:sz w:val="20"/>
+      <w:szCs w:val="20"/>
+    </w:rPr>
+  </w:style>
+  <w:style w:type="paragraph" w:styleId="CommentSubject">
+    <w:name w:val="annotation subject"/>
+    <w:basedOn w:val="CommentText"/>
+    <w:next w:val="CommentText"/>
+    <w:link w:val="CommentSubjectChar"/>
+    <w:uiPriority w:val="99"/>
+    <w:semiHidden/>
+    <w:unhideWhenUsed/>
+    <w:rsid w:val="002E4429"/>
+    <w:rPr>
+      <w:b/>
+      <w:bCs/>
+    </w:rPr>
+  </w:style>
+  <w:style w:type="character" w:customStyle="1" w:styleId="CommentSubjectChar">
+    <w:name w:val="Comment Subject Char"/>
+    <w:basedOn w:val="CommentTextChar"/>
+    <w:link w:val="CommentSubject"/>
+    <w:uiPriority w:val="99"/>
+    <w:semiHidden/>
+    <w:rsid w:val="002E4429"/>
+    <w:rPr>
+      <w:b/>
+      <w:bCs/>
+      <w:sz w:val="20"/>
+      <w:szCs w:val="20"/>
+    </w:rPr>
+  </w:style>
 </w:styles>
 </file>
 

</xml_diff>